<commit_message>
change echart to bizchart
</commit_message>
<xml_diff>
--- a/前端性能监测系统的设计与实现.docx
+++ b/前端性能监测系统的设计与实现.docx
@@ -25355,7 +25355,7 @@
         <w:spacing w:line="400" w:lineRule="exact"/>
         <w:jc w:val="center"/>
         <w:rPr>
-          <w:rFonts w:asciiTheme="minorEastAsia" w:hAnsiTheme="minorEastAsia" w:cs="Times New Roman"/>
+          <w:rFonts w:asciiTheme="minorEastAsia" w:hAnsiTheme="minorEastAsia" w:cs="Times New Roman" w:hint="eastAsia"/>
           <w:szCs w:val="21"/>
         </w:rPr>
       </w:pPr>
@@ -25391,6 +25391,110 @@
           <w:szCs w:val="24"/>
         </w:rPr>
       </w:pPr>
+      <w:r>
+        <w:rPr>
+          <w:rFonts w:asciiTheme="minorEastAsia" w:hAnsiTheme="minorEastAsia" w:cs="Times New Roman" w:hint="eastAsia"/>
+          <w:sz w:val="24"/>
+          <w:szCs w:val="24"/>
+        </w:rPr>
+        <w:t>（3）优化建议。该模块是</w:t>
+      </w:r>
+      <w:r>
+        <w:rPr>
+          <w:rFonts w:ascii="Times New Roman" w:hAnsi="Times New Roman" w:cs="Times New Roman"/>
+          <w:sz w:val="24"/>
+          <w:szCs w:val="24"/>
+        </w:rPr>
+        <w:t>pageSpeed API</w:t>
+      </w:r>
+      <w:r>
+        <w:rPr>
+          <w:rFonts w:asciiTheme="minorEastAsia" w:hAnsiTheme="minorEastAsia" w:cs="Times New Roman" w:hint="eastAsia"/>
+          <w:sz w:val="24"/>
+          <w:szCs w:val="24"/>
+        </w:rPr>
+        <w:t>返回</w:t>
+      </w:r>
+      <w:r>
+        <w:rPr>
+          <w:rFonts w:asciiTheme="minorEastAsia" w:hAnsiTheme="minorEastAsia" w:cs="Times New Roman" w:hint="eastAsia"/>
+          <w:sz w:val="24"/>
+          <w:szCs w:val="24"/>
+        </w:rPr>
+        <w:t>针对所测评的网站</w:t>
+      </w:r>
+      <w:r>
+        <w:rPr>
+          <w:rFonts w:asciiTheme="minorEastAsia" w:hAnsiTheme="minorEastAsia" w:cs="Times New Roman" w:hint="eastAsia"/>
+          <w:sz w:val="24"/>
+          <w:szCs w:val="24"/>
+        </w:rPr>
+        <w:t>而提出的性能优化建议</w:t>
+      </w:r>
+      <w:r>
+        <w:rPr>
+          <w:rFonts w:asciiTheme="minorEastAsia" w:hAnsiTheme="minorEastAsia" w:cs="Times New Roman" w:hint="eastAsia"/>
+          <w:sz w:val="24"/>
+          <w:szCs w:val="24"/>
+        </w:rPr>
+        <w:t>数据</w:t>
+      </w:r>
+      <w:r>
+        <w:rPr>
+          <w:rFonts w:asciiTheme="minorEastAsia" w:hAnsiTheme="minorEastAsia" w:cs="Times New Roman" w:hint="eastAsia"/>
+          <w:sz w:val="24"/>
+          <w:szCs w:val="24"/>
+        </w:rPr>
+        <w:t>，主要分成启用压缩、浏览器缓存、资源优化和首屏阻塞四个部分的优化建议。</w:t>
+      </w:r>
+      <w:r>
+        <w:rPr>
+          <w:rFonts w:asciiTheme="minorEastAsia" w:hAnsiTheme="minorEastAsia" w:cs="Times New Roman" w:hint="eastAsia"/>
+          <w:sz w:val="24"/>
+          <w:szCs w:val="24"/>
+        </w:rPr>
+        <w:t>启用压缩、资源优化和首屏阻塞</w:t>
+      </w:r>
+      <w:r>
+        <w:rPr>
+          <w:rFonts w:asciiTheme="minorEastAsia" w:hAnsiTheme="minorEastAsia" w:cs="Times New Roman" w:hint="eastAsia"/>
+          <w:sz w:val="24"/>
+          <w:szCs w:val="24"/>
+        </w:rPr>
+        <w:t>部分的建议会详细列出</w:t>
+      </w:r>
+      <w:r>
+        <w:rPr>
+          <w:rFonts w:asciiTheme="minorEastAsia" w:hAnsiTheme="minorEastAsia" w:cs="Times New Roman" w:hint="eastAsia"/>
+          <w:sz w:val="24"/>
+          <w:szCs w:val="24"/>
+        </w:rPr>
+        <w:t>可以</w:t>
+      </w:r>
+      <w:r>
+        <w:rPr>
+          <w:rFonts w:asciiTheme="minorEastAsia" w:hAnsiTheme="minorEastAsia" w:cs="Times New Roman" w:hint="eastAsia"/>
+          <w:sz w:val="24"/>
+          <w:szCs w:val="24"/>
+        </w:rPr>
+        <w:t>做相应改进的文件</w:t>
+      </w:r>
+      <w:r>
+        <w:rPr>
+          <w:rFonts w:asciiTheme="minorEastAsia" w:hAnsiTheme="minorEastAsia" w:cs="Times New Roman" w:hint="eastAsia"/>
+          <w:sz w:val="24"/>
+          <w:szCs w:val="24"/>
+        </w:rPr>
+        <w:t>，并且预测使用该项改进措施后会减少多少空间，从性能上将会提升的百分比；浏览器缓存详细列举出可缓存的资源选项。</w:t>
+      </w:r>
+      <w:r>
+        <w:rPr>
+          <w:rFonts w:asciiTheme="minorEastAsia" w:hAnsiTheme="minorEastAsia" w:cs="Times New Roman" w:hint="eastAsia"/>
+          <w:sz w:val="24"/>
+          <w:szCs w:val="24"/>
+        </w:rPr>
+        <w:t>这样用户便可以有针对性的根据性能优化建议对网站进行相应的调整。</w:t>
+      </w:r>
     </w:p>
     <w:p>
       <w:pPr>
@@ -25408,121 +25512,6 @@
           <w:sz w:val="24"/>
           <w:szCs w:val="24"/>
         </w:rPr>
-        <w:t>（3）优化建议。该模块是</w:t>
-      </w:r>
-      <w:r>
-        <w:rPr>
-          <w:rFonts w:ascii="Times New Roman" w:hAnsi="Times New Roman" w:cs="Times New Roman"/>
-          <w:sz w:val="24"/>
-          <w:szCs w:val="24"/>
-        </w:rPr>
-        <w:t>pageSpeed API</w:t>
-      </w:r>
-      <w:r>
-        <w:rPr>
-          <w:rFonts w:asciiTheme="minorEastAsia" w:hAnsiTheme="minorEastAsia" w:cs="Times New Roman" w:hint="eastAsia"/>
-          <w:sz w:val="24"/>
-          <w:szCs w:val="24"/>
-        </w:rPr>
-        <w:t>返回</w:t>
-      </w:r>
-      <w:r>
-        <w:rPr>
-          <w:rFonts w:asciiTheme="minorEastAsia" w:hAnsiTheme="minorEastAsia" w:cs="Times New Roman" w:hint="eastAsia"/>
-          <w:sz w:val="24"/>
-          <w:szCs w:val="24"/>
-        </w:rPr>
-        <w:t>针对所测评的网站</w:t>
-      </w:r>
-      <w:r>
-        <w:rPr>
-          <w:rFonts w:asciiTheme="minorEastAsia" w:hAnsiTheme="minorEastAsia" w:cs="Times New Roman" w:hint="eastAsia"/>
-          <w:sz w:val="24"/>
-          <w:szCs w:val="24"/>
-        </w:rPr>
-        <w:t>而提出的性能优化建议</w:t>
-      </w:r>
-      <w:r>
-        <w:rPr>
-          <w:rFonts w:asciiTheme="minorEastAsia" w:hAnsiTheme="minorEastAsia" w:cs="Times New Roman" w:hint="eastAsia"/>
-          <w:sz w:val="24"/>
-          <w:szCs w:val="24"/>
-        </w:rPr>
-        <w:t>数据</w:t>
-      </w:r>
-      <w:r>
-        <w:rPr>
-          <w:rFonts w:asciiTheme="minorEastAsia" w:hAnsiTheme="minorEastAsia" w:cs="Times New Roman" w:hint="eastAsia"/>
-          <w:sz w:val="24"/>
-          <w:szCs w:val="24"/>
-        </w:rPr>
-        <w:t>，主要分成启用压缩、浏览器缓存、资源优化和首屏阻塞四个部分的优化建议。</w:t>
-      </w:r>
-      <w:r>
-        <w:rPr>
-          <w:rFonts w:asciiTheme="minorEastAsia" w:hAnsiTheme="minorEastAsia" w:cs="Times New Roman" w:hint="eastAsia"/>
-          <w:sz w:val="24"/>
-          <w:szCs w:val="24"/>
-        </w:rPr>
-        <w:t>启用压缩、资源优化和首屏阻塞</w:t>
-      </w:r>
-      <w:r>
-        <w:rPr>
-          <w:rFonts w:asciiTheme="minorEastAsia" w:hAnsiTheme="minorEastAsia" w:cs="Times New Roman" w:hint="eastAsia"/>
-          <w:sz w:val="24"/>
-          <w:szCs w:val="24"/>
-        </w:rPr>
-        <w:t>部分的建议会详细列出</w:t>
-      </w:r>
-      <w:r>
-        <w:rPr>
-          <w:rFonts w:asciiTheme="minorEastAsia" w:hAnsiTheme="minorEastAsia" w:cs="Times New Roman" w:hint="eastAsia"/>
-          <w:sz w:val="24"/>
-          <w:szCs w:val="24"/>
-        </w:rPr>
-        <w:t>可以</w:t>
-      </w:r>
-      <w:r>
-        <w:rPr>
-          <w:rFonts w:asciiTheme="minorEastAsia" w:hAnsiTheme="minorEastAsia" w:cs="Times New Roman" w:hint="eastAsia"/>
-          <w:sz w:val="24"/>
-          <w:szCs w:val="24"/>
-        </w:rPr>
-        <w:t>做相应改进的文件</w:t>
-      </w:r>
-      <w:r>
-        <w:rPr>
-          <w:rFonts w:asciiTheme="minorEastAsia" w:hAnsiTheme="minorEastAsia" w:cs="Times New Roman" w:hint="eastAsia"/>
-          <w:sz w:val="24"/>
-          <w:szCs w:val="24"/>
-        </w:rPr>
-        <w:t>，并且预测使用该项改进措施后会减少多少空间，从性能上将会提升的百分比；浏览器缓存详细列举出可缓存的资源选项。</w:t>
-      </w:r>
-      <w:r>
-        <w:rPr>
-          <w:rFonts w:asciiTheme="minorEastAsia" w:hAnsiTheme="minorEastAsia" w:cs="Times New Roman" w:hint="eastAsia"/>
-          <w:sz w:val="24"/>
-          <w:szCs w:val="24"/>
-        </w:rPr>
-        <w:t>这样用户便可以有针对性的根据性能优化建议对网站进行相应的调整。</w:t>
-      </w:r>
-    </w:p>
-    <w:p>
-      <w:pPr>
-        <w:widowControl/>
-        <w:spacing w:line="400" w:lineRule="exact"/>
-        <w:rPr>
-          <w:rFonts w:asciiTheme="minorEastAsia" w:hAnsiTheme="minorEastAsia" w:cs="Times New Roman"/>
-          <w:sz w:val="24"/>
-          <w:szCs w:val="24"/>
-        </w:rPr>
-      </w:pPr>
-      <w:r>
-        <w:rPr>
-          <w:rFonts w:asciiTheme="minorEastAsia" w:hAnsiTheme="minorEastAsia" w:cs="Times New Roman" w:hint="eastAsia"/>
-          <w:sz w:val="24"/>
-          <w:szCs w:val="24"/>
-        </w:rPr>
         <w:t>（4）</w:t>
       </w:r>
       <w:r>
@@ -25682,8 +25671,8 @@
       <w:r>
         <w:drawing>
           <wp:inline distT="0" distB="0" distL="0" distR="0" wp14:anchorId="10341BAF" wp14:editId="0CE5BAD3">
-            <wp:extent cx="4879238" cy="2748609"/>
-            <wp:effectExtent l="0" t="0" r="0" b="0"/>
+            <wp:extent cx="5098695" cy="2872235"/>
+            <wp:effectExtent l="0" t="0" r="6985" b="4445"/>
             <wp:docPr id="134" name="图片 134"/>
             <wp:cNvGraphicFramePr>
               <a:graphicFrameLocks xmlns:a="http://schemas.openxmlformats.org/drawingml/2006/main" noChangeAspect="1"/>
@@ -25704,7 +25693,7 @@
                   <pic:spPr>
                     <a:xfrm>
                       <a:off x="0" y="0"/>
-                      <a:ext cx="4915417" cy="2768989"/>
+                      <a:ext cx="5142117" cy="2896696"/>
                     </a:xfrm>
                     <a:prstGeom prst="rect">
                       <a:avLst/>
@@ -25751,30 +25740,33 @@
       <w:pPr>
         <w:widowControl/>
         <w:jc w:val="center"/>
-        <w:outlineLvl w:val="0"/>
-        <w:rPr>
-          <w:rFonts w:asciiTheme="minorEastAsia" w:hAnsiTheme="minorEastAsia" w:cs="Times New Roman"/>
-          <w:sz w:val="24"/>
-          <w:szCs w:val="24"/>
-        </w:rPr>
-      </w:pPr>
-      <w:r>
-        <w:rPr>
-          <w:rFonts w:asciiTheme="minorEastAsia" w:hAnsiTheme="minorEastAsia" w:cs="Times New Roman"/>
-          <w:sz w:val="24"/>
-          <w:szCs w:val="24"/>
-        </w:rPr>
-        <w:br w:type="page"/>
-      </w:r>
-      <w:bookmarkStart w:id="34" w:name="_Toc515030810"/>
-      <w:r>
         <w:rPr>
           <w:rFonts w:ascii="黑体" w:eastAsia="黑体" w:hAnsi="黑体" w:cs="Times New Roman" w:hint="eastAsia"/>
           <w:b/>
           <w:sz w:val="32"/>
           <w:szCs w:val="32"/>
         </w:rPr>
-        <w:lastRenderedPageBreak/>
+      </w:pPr>
+      <w:bookmarkStart w:id="34" w:name="_Toc515030810"/>
+    </w:p>
+    <w:p>
+      <w:pPr>
+        <w:widowControl/>
+        <w:jc w:val="center"/>
+        <w:outlineLvl w:val="0"/>
+        <w:rPr>
+          <w:rFonts w:asciiTheme="minorEastAsia" w:hAnsiTheme="minorEastAsia" w:cs="Times New Roman"/>
+          <w:sz w:val="24"/>
+          <w:szCs w:val="24"/>
+        </w:rPr>
+      </w:pPr>
+      <w:r>
+        <w:rPr>
+          <w:rFonts w:ascii="黑体" w:eastAsia="黑体" w:hAnsi="黑体" w:cs="Times New Roman" w:hint="eastAsia"/>
+          <w:b/>
+          <w:sz w:val="32"/>
+          <w:szCs w:val="32"/>
+        </w:rPr>
         <w:t>第四章 数据存储与可视化</w:t>
       </w:r>
       <w:bookmarkEnd w:id="34"/>
@@ -26678,6 +26670,7 @@
           <w:sz w:val="24"/>
           <w:szCs w:val="24"/>
         </w:rPr>
+        <w:lastRenderedPageBreak/>
         <w:t>localStorage</w:t>
       </w:r>
       <w:r>
@@ -26734,16 +26727,7 @@
           <w:sz w:val="24"/>
           <w:szCs w:val="24"/>
         </w:rPr>
-        <w:t>它仅</w:t>
-      </w:r>
-      <w:r>
-        <w:rPr>
-          <w:rFonts w:asciiTheme="minorEastAsia" w:hAnsiTheme="minorEastAsia" w:cs="Times New Roman" w:hint="eastAsia"/>
-          <w:sz w:val="24"/>
-          <w:szCs w:val="24"/>
-        </w:rPr>
-        <w:lastRenderedPageBreak/>
-        <w:t>在客户端中保存，不参与服务器的通信。这种情况下，它的数据读取速度是非常快的，非常适合</w:t>
+        <w:t>它仅在客户端中保存，不参与服务器的通信。这种情况下，它的数据读取速度是非常快的，非常适合</w:t>
       </w:r>
       <w:r>
         <w:rPr>
@@ -27022,6 +27006,7 @@
     </w:p>
     <w:p>
       <w:pPr>
+        <w:jc w:val="center"/>
         <w:rPr>
           <w:rFonts w:asciiTheme="minorEastAsia" w:hAnsiTheme="minorEastAsia" w:cs="Segoe UI"/>
           <w:color w:val="333333"/>
@@ -27033,8 +27018,8 @@
       <w:r>
         <w:drawing>
           <wp:inline distT="0" distB="0" distL="0" distR="0" wp14:anchorId="6B6734B9" wp14:editId="114048E5">
-            <wp:extent cx="5526202" cy="811033"/>
-            <wp:effectExtent l="0" t="0" r="0" b="8255"/>
+            <wp:extent cx="5688738" cy="834887"/>
+            <wp:effectExtent l="0" t="0" r="0" b="3810"/>
             <wp:docPr id="40" name="图片 40"/>
             <wp:cNvGraphicFramePr>
               <a:graphicFrameLocks xmlns:a="http://schemas.openxmlformats.org/drawingml/2006/main" noChangeAspect="1"/>
@@ -27055,7 +27040,7 @@
                   <pic:spPr>
                     <a:xfrm>
                       <a:off x="0" y="0"/>
-                      <a:ext cx="5595810" cy="821249"/>
+                      <a:ext cx="5867495" cy="861122"/>
                     </a:xfrm>
                     <a:prstGeom prst="rect">
                       <a:avLst/>
@@ -27430,6 +27415,7 @@
           <w:sz w:val="24"/>
           <w:szCs w:val="24"/>
         </w:rPr>
+        <w:lastRenderedPageBreak/>
         <w:t>四分位数（</w:t>
       </w:r>
       <w:r>
@@ -27446,16 +27432,7 @@
           <w:sz w:val="24"/>
           <w:szCs w:val="24"/>
         </w:rPr>
-        <w:t>）在统计学中将所有数值由小到大排列并分成四等分，处</w:t>
-      </w:r>
-      <w:r>
-        <w:rPr>
-          <w:rFonts w:asciiTheme="minorEastAsia" w:hAnsiTheme="minorEastAsia" w:cs="Times New Roman" w:hint="eastAsia"/>
-          <w:sz w:val="24"/>
-          <w:szCs w:val="24"/>
-        </w:rPr>
-        <w:lastRenderedPageBreak/>
-        <w:t>于三个分割点位置的数值就是四分位数，分别是：</w:t>
+        <w:t>）在统计学中将所有数值由小到大排列并分成四等分，处于三个分割点位置的数值就是四分位数，分别是：</w:t>
       </w:r>
     </w:p>
     <w:p>
@@ -27827,24 +27804,23 @@
         </w:rPr>
         <w:t>，即箱型图上下边界之外的值。</w:t>
       </w:r>
-      <w:bookmarkStart w:id="41" w:name="_GoBack"/>
-      <w:bookmarkEnd w:id="41"/>
     </w:p>
     <w:p>
       <w:pPr>
         <w:spacing w:line="400" w:lineRule="exact"/>
         <w:rPr>
+          <w:rFonts w:asciiTheme="minorEastAsia" w:hAnsiTheme="minorEastAsia" w:cs="Arial" w:hint="eastAsia"/>
+          <w:sz w:val="24"/>
+          <w:szCs w:val="24"/>
+          <w:shd w:val="clear" w:color="auto" w:fill="FFFFFF"/>
+        </w:rPr>
+      </w:pPr>
+      <w:r>
+        <w:rPr>
           <w:rFonts w:asciiTheme="minorEastAsia" w:hAnsiTheme="minorEastAsia" w:cs="Times New Roman"/>
           <w:sz w:val="24"/>
           <w:szCs w:val="24"/>
         </w:rPr>
-      </w:pPr>
-      <w:r>
-        <w:rPr>
-          <w:rFonts w:asciiTheme="minorEastAsia" w:hAnsiTheme="minorEastAsia" w:cs="Times New Roman"/>
-          <w:sz w:val="24"/>
-          <w:szCs w:val="24"/>
-        </w:rPr>
         <w:tab/>
       </w:r>
       <w:r>
@@ -27872,7 +27848,25 @@
           <w:szCs w:val="24"/>
           <w:shd w:val="clear" w:color="auto" w:fill="FFFFFF"/>
         </w:rPr>
-        <w:t>）即是基于四分位数设计的，它能显示数据集的上边缘、下边缘、上四分位数、下四分位数及中位数，是一种用作显示一组数据分散情况资料的统计图</w:t>
+        <w:t>）</w:t>
+      </w:r>
+      <w:r>
+        <w:rPr>
+          <w:rFonts w:asciiTheme="minorEastAsia" w:hAnsiTheme="minorEastAsia" w:cs="Arial" w:hint="eastAsia"/>
+          <w:sz w:val="24"/>
+          <w:szCs w:val="24"/>
+          <w:shd w:val="clear" w:color="auto" w:fill="FFFFFF"/>
+        </w:rPr>
+        <w:t>就</w:t>
+      </w:r>
+      <w:r>
+        <w:rPr>
+          <w:rFonts w:asciiTheme="minorEastAsia" w:hAnsiTheme="minorEastAsia" w:cs="Arial"/>
+          <w:sz w:val="24"/>
+          <w:szCs w:val="24"/>
+          <w:shd w:val="clear" w:color="auto" w:fill="FFFFFF"/>
+        </w:rPr>
+        <w:t>是基于四分位数设计的，它能显示数据集的上边缘、下边缘、上四分位数、下四分位数及中位数，是一种用作显示一组数据分散情况资料的统计图</w:t>
       </w:r>
       <w:r>
         <w:rPr>
@@ -27896,13 +27890,23 @@
       </w:r>
       <w:r>
         <w:rPr>
-          <w:rFonts w:asciiTheme="minorEastAsia" w:hAnsiTheme="minorEastAsia" w:cs="Arial"/>
+          <w:rFonts w:asciiTheme="minorEastAsia" w:hAnsiTheme="minorEastAsia" w:cs="Arial" w:hint="eastAsia"/>
           <w:sz w:val="24"/>
           <w:szCs w:val="24"/>
           <w:shd w:val="clear" w:color="auto" w:fill="FFFFFF"/>
         </w:rPr>
         <w:t>。</w:t>
       </w:r>
+    </w:p>
+    <w:p>
+      <w:pPr>
+        <w:spacing w:line="400" w:lineRule="exact"/>
+        <w:rPr>
+          <w:rFonts w:asciiTheme="minorEastAsia" w:hAnsiTheme="minorEastAsia" w:cs="Times New Roman"/>
+          <w:sz w:val="24"/>
+          <w:szCs w:val="24"/>
+        </w:rPr>
+      </w:pPr>
       <w:r>
         <w:rPr>
           <w:rFonts w:asciiTheme="minorEastAsia" w:hAnsiTheme="minorEastAsia" w:cs="Arial" w:hint="eastAsia"/>
@@ -27943,8 +27947,8 @@
       <w:r>
         <w:drawing>
           <wp:inline distT="0" distB="0" distL="0" distR="0" wp14:anchorId="56AEB056" wp14:editId="5FDAFDB1">
-            <wp:extent cx="5123235" cy="839480"/>
-            <wp:effectExtent l="0" t="0" r="1270" b="0"/>
+            <wp:extent cx="5434889" cy="890546"/>
+            <wp:effectExtent l="0" t="0" r="0" b="5080"/>
             <wp:docPr id="41" name="图片 41"/>
             <wp:cNvGraphicFramePr>
               <a:graphicFrameLocks xmlns:a="http://schemas.openxmlformats.org/drawingml/2006/main" noChangeAspect="1"/>
@@ -27965,7 +27969,7 @@
                   <pic:spPr>
                     <a:xfrm>
                       <a:off x="0" y="0"/>
-                      <a:ext cx="5132127" cy="840937"/>
+                      <a:ext cx="5552491" cy="909816"/>
                     </a:xfrm>
                     <a:prstGeom prst="rect">
                       <a:avLst/>
@@ -28052,8 +28056,8 @@
       <w:r>
         <w:drawing>
           <wp:inline distT="0" distB="0" distL="0" distR="0" wp14:anchorId="2CAA136B" wp14:editId="51D00151">
-            <wp:extent cx="4717719" cy="3387488"/>
-            <wp:effectExtent l="0" t="0" r="6985" b="3810"/>
+            <wp:extent cx="5658660" cy="4063117"/>
+            <wp:effectExtent l="0" t="0" r="0" b="0"/>
             <wp:docPr id="47" name="图片 47"/>
             <wp:cNvGraphicFramePr>
               <a:graphicFrameLocks xmlns:a="http://schemas.openxmlformats.org/drawingml/2006/main" noChangeAspect="1"/>
@@ -28074,7 +28078,7 @@
                   <pic:spPr>
                     <a:xfrm>
                       <a:off x="0" y="0"/>
-                      <a:ext cx="4747395" cy="3408797"/>
+                      <a:ext cx="5784930" cy="4153784"/>
                     </a:xfrm>
                     <a:prstGeom prst="rect">
                       <a:avLst/>
@@ -28091,63 +28095,54 @@
       <w:pPr>
         <w:jc w:val="center"/>
         <w:rPr>
+          <w:rFonts w:asciiTheme="minorEastAsia" w:hAnsiTheme="minorEastAsia" w:cs="Times New Roman" w:hint="eastAsia"/>
+          <w:szCs w:val="21"/>
+        </w:rPr>
+      </w:pPr>
+      <w:r>
+        <w:rPr>
+          <w:rFonts w:asciiTheme="minorEastAsia" w:hAnsiTheme="minorEastAsia" w:cs="Times New Roman" w:hint="eastAsia"/>
+          <w:szCs w:val="21"/>
+        </w:rPr>
+        <w:t xml:space="preserve">图 </w:t>
+      </w:r>
+      <w:r>
+        <w:rPr>
           <w:rFonts w:asciiTheme="minorEastAsia" w:hAnsiTheme="minorEastAsia" w:cs="Times New Roman"/>
           <w:szCs w:val="21"/>
         </w:rPr>
-      </w:pPr>
-      <w:r>
-        <w:rPr>
-          <w:rFonts w:asciiTheme="minorEastAsia" w:hAnsiTheme="minorEastAsia" w:cs="Times New Roman" w:hint="eastAsia"/>
-          <w:szCs w:val="21"/>
-        </w:rPr>
-        <w:t xml:space="preserve">图 </w:t>
-      </w:r>
-      <w:r>
+        <w:t xml:space="preserve">4.2.3 </w:t>
+      </w:r>
+      <w:r>
+        <w:rPr>
+          <w:rFonts w:asciiTheme="minorEastAsia" w:hAnsiTheme="minorEastAsia" w:cs="Times New Roman" w:hint="eastAsia"/>
+          <w:szCs w:val="21"/>
+        </w:rPr>
+        <w:t>箱型图</w:t>
+      </w:r>
+      <w:r>
+        <w:rPr>
+          <w:rFonts w:asciiTheme="minorEastAsia" w:hAnsiTheme="minorEastAsia" w:cs="Times New Roman" w:hint="eastAsia"/>
+          <w:szCs w:val="21"/>
+        </w:rPr>
+        <w:t>结果</w:t>
+      </w:r>
+    </w:p>
+    <w:p>
+      <w:pPr>
         <w:rPr>
           <w:rFonts w:asciiTheme="minorEastAsia" w:hAnsiTheme="minorEastAsia" w:cs="Times New Roman"/>
-          <w:szCs w:val="21"/>
-        </w:rPr>
-        <w:t xml:space="preserve">4.2.3 </w:t>
-      </w:r>
-      <w:r>
-        <w:rPr>
-          <w:rFonts w:asciiTheme="minorEastAsia" w:hAnsiTheme="minorEastAsia" w:cs="Times New Roman" w:hint="eastAsia"/>
-          <w:szCs w:val="21"/>
-        </w:rPr>
-        <w:t>箱型图</w:t>
-      </w:r>
-      <w:r>
-        <w:rPr>
-          <w:rFonts w:asciiTheme="minorEastAsia" w:hAnsiTheme="minorEastAsia" w:cs="Times New Roman" w:hint="eastAsia"/>
-          <w:szCs w:val="21"/>
-        </w:rPr>
-        <w:t>结果</w:t>
-      </w:r>
-    </w:p>
-    <w:p>
-      <w:pPr>
-        <w:rPr>
-          <w:rFonts w:asciiTheme="minorEastAsia" w:hAnsiTheme="minorEastAsia" w:cs="Times New Roman"/>
-          <w:sz w:val="24"/>
-          <w:szCs w:val="24"/>
-        </w:rPr>
-      </w:pPr>
-    </w:p>
-    <w:p>
-      <w:pPr>
-        <w:rPr>
-          <w:rFonts w:asciiTheme="minorEastAsia" w:hAnsiTheme="minorEastAsia" w:cs="Times New Roman"/>
-          <w:sz w:val="24"/>
-          <w:szCs w:val="24"/>
-        </w:rPr>
-      </w:pPr>
-      <w:r>
-        <w:rPr>
-          <w:rFonts w:asciiTheme="minorEastAsia" w:hAnsiTheme="minorEastAsia" w:cs="Times New Roman" w:hint="eastAsia"/>
-          <w:sz w:val="24"/>
-          <w:szCs w:val="24"/>
-        </w:rPr>
-        <w:t>通过对比均值和箱型图的结果，可以得到截然不同的结论：</w:t>
+          <w:sz w:val="24"/>
+          <w:szCs w:val="24"/>
+        </w:rPr>
+      </w:pPr>
+      <w:r>
+        <w:rPr>
+          <w:rFonts w:asciiTheme="minorEastAsia" w:hAnsiTheme="minorEastAsia" w:cs="Times New Roman" w:hint="eastAsia"/>
+          <w:sz w:val="24"/>
+          <w:szCs w:val="24"/>
+        </w:rPr>
+        <w:t>通过对比均值和箱型图的结果，可以得到不同的结论：</w:t>
       </w:r>
     </w:p>
     <w:p>
@@ -28170,6 +28165,7 @@
           <w:sz w:val="24"/>
           <w:szCs w:val="24"/>
         </w:rPr>
+        <w:lastRenderedPageBreak/>
         <w:t>均值：</w:t>
       </w:r>
       <w:r>
@@ -28389,7 +28385,6 @@
           <w:sz w:val="24"/>
           <w:szCs w:val="24"/>
         </w:rPr>
-        <w:lastRenderedPageBreak/>
         <w:t>（2）</w:t>
       </w:r>
       <w:r>
@@ -28451,7 +28446,7 @@
     </w:p>
     <w:p>
       <w:pPr>
-        <w:ind w:firstLineChars="175" w:firstLine="420"/>
+        <w:ind w:firstLineChars="100" w:firstLine="240"/>
         <w:rPr>
           <w:rFonts w:asciiTheme="minorEastAsia" w:hAnsiTheme="minorEastAsia" w:cs="Times New Roman"/>
           <w:sz w:val="24"/>
@@ -28574,343 +28569,30 @@
         </w:rPr>
         <w:t>。</w:t>
       </w:r>
-    </w:p>
-    <w:p>
-      <w:pPr>
-        <w:spacing w:line="400" w:lineRule="exact"/>
-        <w:rPr>
-          <w:rFonts w:asciiTheme="minorEastAsia" w:hAnsiTheme="minorEastAsia" w:cs="Times New Roman"/>
-          <w:sz w:val="24"/>
-          <w:szCs w:val="24"/>
-        </w:rPr>
-      </w:pPr>
-    </w:p>
-    <w:p>
-      <w:pPr>
-        <w:outlineLvl w:val="2"/>
-        <w:rPr>
-          <w:rFonts w:ascii="黑体" w:eastAsia="黑体" w:hAnsi="黑体" w:cs="Times New Roman"/>
-          <w:b/>
-          <w:sz w:val="24"/>
-          <w:szCs w:val="24"/>
-        </w:rPr>
-      </w:pPr>
-      <w:bookmarkStart w:id="42" w:name="_Toc515030817"/>
-      <w:r>
-        <w:rPr>
-          <w:rFonts w:ascii="黑体" w:eastAsia="黑体" w:hAnsi="黑体" w:cs="Times New Roman" w:hint="eastAsia"/>
-          <w:b/>
-          <w:sz w:val="24"/>
-          <w:szCs w:val="24"/>
-        </w:rPr>
-        <w:t>4</w:t>
-      </w:r>
-      <w:r>
-        <w:rPr>
-          <w:rFonts w:ascii="黑体" w:eastAsia="黑体" w:hAnsi="黑体" w:cs="Times New Roman"/>
-          <w:b/>
-          <w:sz w:val="24"/>
-          <w:szCs w:val="24"/>
-        </w:rPr>
-        <w:t xml:space="preserve">.2.2 </w:t>
-      </w:r>
-      <w:r>
-        <w:rPr>
-          <w:rFonts w:ascii="黑体" w:eastAsia="黑体" w:hAnsi="黑体" w:cs="Times New Roman" w:hint="eastAsia"/>
-          <w:b/>
-          <w:sz w:val="24"/>
-          <w:szCs w:val="24"/>
-        </w:rPr>
-        <w:t>数据可视化工具</w:t>
-      </w:r>
-      <w:r>
-        <w:rPr>
-          <w:rFonts w:ascii="黑体" w:eastAsia="黑体" w:hAnsi="黑体" w:cs="Times New Roman" w:hint="eastAsia"/>
-          <w:b/>
-          <w:sz w:val="24"/>
-          <w:szCs w:val="24"/>
-        </w:rPr>
-        <w:t>——Bizchar</w:t>
-      </w:r>
-      <w:r>
-        <w:rPr>
-          <w:rFonts w:ascii="黑体" w:eastAsia="黑体" w:hAnsi="黑体" w:cs="Times New Roman" w:hint="eastAsia"/>
-          <w:b/>
-          <w:sz w:val="24"/>
-          <w:szCs w:val="24"/>
-        </w:rPr>
-        <w:t>t</w:t>
-      </w:r>
-      <w:bookmarkEnd w:id="42"/>
-    </w:p>
-    <w:p>
-      <w:pPr>
-        <w:rPr>
-          <w:rFonts w:ascii="黑体" w:eastAsia="黑体" w:hAnsi="黑体" w:cs="Times New Roman"/>
-          <w:b/>
-          <w:sz w:val="24"/>
-          <w:szCs w:val="24"/>
-        </w:rPr>
-      </w:pPr>
-    </w:p>
-    <w:p>
-      <w:pPr>
-        <w:spacing w:line="400" w:lineRule="exact"/>
-        <w:rPr>
-          <w:rFonts w:ascii="Times New Roman" w:hAnsi="Times New Roman" w:cs="Times New Roman"/>
-          <w:sz w:val="24"/>
-          <w:szCs w:val="24"/>
-        </w:rPr>
-      </w:pPr>
-      <w:r>
-        <w:rPr>
-          <w:rFonts w:ascii="黑体" w:eastAsia="黑体" w:hAnsi="黑体" w:cs="Times New Roman"/>
-          <w:b/>
-          <w:sz w:val="24"/>
-          <w:szCs w:val="24"/>
-        </w:rPr>
-        <w:tab/>
-      </w:r>
-      <w:r>
-        <w:rPr>
-          <w:rFonts w:ascii="Times New Roman" w:hAnsi="Times New Roman" w:cs="Times New Roman"/>
-          <w:sz w:val="24"/>
-          <w:szCs w:val="24"/>
-        </w:rPr>
-        <w:t>Bizchart</w:t>
-      </w:r>
-      <w:r>
-        <w:rPr>
-          <w:rFonts w:ascii="Times New Roman" w:hAnsi="Times New Roman" w:cs="Times New Roman" w:hint="eastAsia"/>
-          <w:sz w:val="24"/>
-          <w:szCs w:val="24"/>
-        </w:rPr>
-        <w:t>是由阿里巴巴研发的基于</w:t>
-      </w:r>
-      <w:r>
-        <w:rPr>
-          <w:rFonts w:ascii="Times New Roman" w:hAnsi="Times New Roman" w:cs="Times New Roman" w:hint="eastAsia"/>
-          <w:sz w:val="24"/>
-          <w:szCs w:val="24"/>
-        </w:rPr>
-        <w:t>G</w:t>
-      </w:r>
-      <w:r>
-        <w:rPr>
-          <w:rFonts w:ascii="Times New Roman" w:hAnsi="Times New Roman" w:cs="Times New Roman"/>
-          <w:sz w:val="24"/>
-          <w:szCs w:val="24"/>
-        </w:rPr>
-        <w:t>2 R</w:t>
-      </w:r>
-      <w:r>
-        <w:rPr>
-          <w:rFonts w:ascii="Times New Roman" w:hAnsi="Times New Roman" w:cs="Times New Roman" w:hint="eastAsia"/>
-          <w:sz w:val="24"/>
-          <w:szCs w:val="24"/>
-        </w:rPr>
-        <w:t>eact</w:t>
-      </w:r>
-      <w:r>
-        <w:rPr>
-          <w:rFonts w:ascii="Times New Roman" w:hAnsi="Times New Roman" w:cs="Times New Roman" w:hint="eastAsia"/>
-          <w:sz w:val="24"/>
-          <w:szCs w:val="24"/>
-        </w:rPr>
-        <w:t>的开源图表库。</w:t>
-      </w:r>
-      <w:r>
-        <w:rPr>
-          <w:rFonts w:ascii="Times New Roman" w:hAnsi="Times New Roman" w:cs="Times New Roman" w:hint="eastAsia"/>
-          <w:sz w:val="24"/>
-          <w:szCs w:val="24"/>
-        </w:rPr>
-        <w:t>G</w:t>
-      </w:r>
-      <w:r>
-        <w:rPr>
-          <w:rFonts w:ascii="Times New Roman" w:hAnsi="Times New Roman" w:cs="Times New Roman"/>
-          <w:sz w:val="24"/>
-          <w:szCs w:val="24"/>
-        </w:rPr>
-        <w:t>2</w:t>
-      </w:r>
-      <w:r>
-        <w:rPr>
-          <w:rFonts w:ascii="Times New Roman" w:hAnsi="Times New Roman" w:cs="Times New Roman" w:hint="eastAsia"/>
-          <w:sz w:val="24"/>
-          <w:szCs w:val="24"/>
-        </w:rPr>
-        <w:t>是一套提供强大语义化图表的可视化解决方案，用户可以通过简单的语法组合和配置即可将数据表达的栩栩如生，大</w:t>
-      </w:r>
-      <w:r>
-        <w:rPr>
-          <w:rFonts w:asciiTheme="minorEastAsia" w:hAnsiTheme="minorEastAsia" w:cs="Times New Roman" w:hint="eastAsia"/>
-          <w:sz w:val="24"/>
-          <w:szCs w:val="24"/>
-        </w:rPr>
-        <w:t>大的提高了数据的解释能力，可让我们迅速发现其内在信息</w:t>
-      </w:r>
-      <w:r>
-        <w:rPr>
-          <w:rFonts w:ascii="Times New Roman" w:hAnsi="Times New Roman" w:cs="Times New Roman" w:hint="eastAsia"/>
-          <w:sz w:val="24"/>
-          <w:szCs w:val="24"/>
-        </w:rPr>
-        <w:t>。而</w:t>
-      </w:r>
-      <w:r>
-        <w:rPr>
-          <w:rFonts w:ascii="Times New Roman" w:hAnsi="Times New Roman" w:cs="Times New Roman" w:hint="eastAsia"/>
-          <w:sz w:val="24"/>
-          <w:szCs w:val="24"/>
-        </w:rPr>
-        <w:t>Bizchart</w:t>
-      </w:r>
-      <w:r>
-        <w:rPr>
-          <w:rFonts w:ascii="Times New Roman" w:hAnsi="Times New Roman" w:cs="Times New Roman" w:hint="eastAsia"/>
-          <w:sz w:val="24"/>
-          <w:szCs w:val="24"/>
-        </w:rPr>
-        <w:t>是针对</w:t>
-      </w:r>
-      <w:r>
-        <w:rPr>
-          <w:rFonts w:ascii="Times New Roman" w:hAnsi="Times New Roman" w:cs="Times New Roman"/>
-          <w:sz w:val="24"/>
-          <w:szCs w:val="24"/>
-        </w:rPr>
-        <w:t>R</w:t>
-      </w:r>
-      <w:r>
-        <w:rPr>
-          <w:rFonts w:ascii="Times New Roman" w:hAnsi="Times New Roman" w:cs="Times New Roman" w:hint="eastAsia"/>
-          <w:sz w:val="24"/>
-          <w:szCs w:val="24"/>
-        </w:rPr>
-        <w:t>eact</w:t>
-      </w:r>
-      <w:r>
-        <w:rPr>
-          <w:rFonts w:ascii="Times New Roman" w:hAnsi="Times New Roman" w:cs="Times New Roman" w:hint="eastAsia"/>
-          <w:sz w:val="24"/>
-          <w:szCs w:val="24"/>
-        </w:rPr>
-        <w:t>而进行版本封装</w:t>
-      </w:r>
-      <w:r>
-        <w:rPr>
-          <w:rFonts w:ascii="Times New Roman" w:hAnsi="Times New Roman" w:cs="Times New Roman" w:hint="eastAsia"/>
-          <w:sz w:val="24"/>
-          <w:szCs w:val="24"/>
-        </w:rPr>
-        <w:t>出</w:t>
-      </w:r>
-      <w:r>
-        <w:rPr>
-          <w:rFonts w:ascii="Times New Roman" w:hAnsi="Times New Roman" w:cs="Times New Roman" w:hint="eastAsia"/>
-          <w:sz w:val="24"/>
-          <w:szCs w:val="24"/>
-        </w:rPr>
-        <w:t>的</w:t>
-      </w:r>
-      <w:r>
-        <w:rPr>
-          <w:rFonts w:ascii="Times New Roman" w:hAnsi="Times New Roman" w:cs="Times New Roman" w:hint="eastAsia"/>
-          <w:sz w:val="24"/>
-          <w:szCs w:val="24"/>
-        </w:rPr>
-        <w:t>一套工具，其底层实现和</w:t>
-      </w:r>
-      <w:r>
-        <w:rPr>
-          <w:rFonts w:ascii="Times New Roman" w:hAnsi="Times New Roman" w:cs="Times New Roman" w:hint="eastAsia"/>
-          <w:sz w:val="24"/>
-          <w:szCs w:val="24"/>
-        </w:rPr>
-        <w:t>G</w:t>
-      </w:r>
-      <w:r>
-        <w:rPr>
-          <w:rFonts w:ascii="Times New Roman" w:hAnsi="Times New Roman" w:cs="Times New Roman"/>
-          <w:sz w:val="24"/>
-          <w:szCs w:val="24"/>
-        </w:rPr>
-        <w:t>2</w:t>
-      </w:r>
-      <w:r>
-        <w:rPr>
-          <w:rFonts w:ascii="Times New Roman" w:hAnsi="Times New Roman" w:cs="Times New Roman" w:hint="eastAsia"/>
-          <w:sz w:val="24"/>
-          <w:szCs w:val="24"/>
-        </w:rPr>
-        <w:t>相同，只是它的开发模式更加符合</w:t>
-      </w:r>
-      <w:r>
-        <w:rPr>
-          <w:rFonts w:ascii="Times New Roman" w:hAnsi="Times New Roman" w:cs="Times New Roman"/>
-          <w:sz w:val="24"/>
-          <w:szCs w:val="24"/>
-        </w:rPr>
-        <w:t>R</w:t>
-      </w:r>
-      <w:r>
-        <w:rPr>
-          <w:rFonts w:ascii="Times New Roman" w:hAnsi="Times New Roman" w:cs="Times New Roman" w:hint="eastAsia"/>
-          <w:sz w:val="24"/>
-          <w:szCs w:val="24"/>
-        </w:rPr>
-        <w:t>eact</w:t>
-      </w:r>
-      <w:r>
-        <w:rPr>
-          <w:rFonts w:ascii="Times New Roman" w:hAnsi="Times New Roman" w:cs="Times New Roman" w:hint="eastAsia"/>
-          <w:sz w:val="24"/>
-          <w:szCs w:val="24"/>
-        </w:rPr>
-        <w:t>技术栈的习惯，能让开发者使用</w:t>
-      </w:r>
-      <w:r>
-        <w:rPr>
-          <w:rFonts w:ascii="Times New Roman" w:hAnsi="Times New Roman" w:cs="Times New Roman" w:hint="eastAsia"/>
-          <w:sz w:val="24"/>
-          <w:szCs w:val="24"/>
-        </w:rPr>
-        <w:t>React</w:t>
-      </w:r>
-      <w:r>
-        <w:rPr>
-          <w:rFonts w:ascii="Times New Roman" w:hAnsi="Times New Roman" w:cs="Times New Roman" w:hint="eastAsia"/>
-          <w:sz w:val="24"/>
-          <w:szCs w:val="24"/>
-        </w:rPr>
-        <w:t>的开发思维使用该工具。</w:t>
-      </w:r>
-      <w:r>
-        <w:rPr>
-          <w:rFonts w:ascii="Times New Roman" w:hAnsi="Times New Roman" w:cs="Times New Roman" w:hint="eastAsia"/>
-          <w:sz w:val="24"/>
-          <w:szCs w:val="24"/>
-        </w:rPr>
-        <w:t>如下图为一个图表示例：</w:t>
+      <w:r>
+        <w:rPr>
+          <w:rFonts w:asciiTheme="minorEastAsia" w:hAnsiTheme="minorEastAsia" w:cs="Times New Roman" w:hint="eastAsia"/>
+          <w:sz w:val="24"/>
+          <w:szCs w:val="24"/>
+        </w:rPr>
+        <w:t>箱型图的结果如下图：</w:t>
       </w:r>
     </w:p>
     <w:p>
       <w:pPr>
         <w:jc w:val="center"/>
         <w:rPr>
-          <w:rFonts w:ascii="Times New Roman" w:hAnsi="Times New Roman" w:cs="Times New Roman" w:hint="eastAsia"/>
+          <w:rFonts w:asciiTheme="minorEastAsia" w:hAnsiTheme="minorEastAsia" w:cs="Times New Roman" w:hint="eastAsia"/>
           <w:sz w:val="24"/>
           <w:szCs w:val="24"/>
         </w:rPr>
       </w:pPr>
       <w:r>
         <w:drawing>
-          <wp:inline distT="0" distB="0" distL="0" distR="0" wp14:anchorId="2395D7B5" wp14:editId="545D1DAF">
-            <wp:extent cx="4023411" cy="2733459"/>
-            <wp:effectExtent l="0" t="0" r="0" b="0"/>
-            <wp:docPr id="6" name="图片 6"/>
+          <wp:inline distT="0" distB="0" distL="0" distR="0" wp14:anchorId="1A6D1273" wp14:editId="6569792D">
+            <wp:extent cx="2941983" cy="2246691"/>
+            <wp:effectExtent l="0" t="0" r="0" b="1270"/>
+            <wp:docPr id="8" name="图片 8"/>
             <wp:cNvGraphicFramePr>
               <a:graphicFrameLocks xmlns:a="http://schemas.openxmlformats.org/drawingml/2006/main" noChangeAspect="1"/>
             </wp:cNvGraphicFramePr>
@@ -28930,6 +28612,605 @@
                   <pic:spPr>
                     <a:xfrm>
                       <a:off x="0" y="0"/>
+                      <a:ext cx="2948930" cy="2251996"/>
+                    </a:xfrm>
+                    <a:prstGeom prst="rect">
+                      <a:avLst/>
+                    </a:prstGeom>
+                  </pic:spPr>
+                </pic:pic>
+              </a:graphicData>
+            </a:graphic>
+          </wp:inline>
+        </w:drawing>
+      </w:r>
+    </w:p>
+    <w:p>
+      <w:pPr>
+        <w:jc w:val="center"/>
+        <w:rPr>
+          <w:rFonts w:asciiTheme="minorEastAsia" w:hAnsiTheme="minorEastAsia" w:cs="Arial" w:hint="eastAsia"/>
+          <w:szCs w:val="21"/>
+          <w:shd w:val="clear" w:color="auto" w:fill="FFFFFF"/>
+        </w:rPr>
+      </w:pPr>
+      <w:r>
+        <w:rPr>
+          <w:rFonts w:asciiTheme="minorEastAsia" w:hAnsiTheme="minorEastAsia" w:cs="Arial" w:hint="eastAsia"/>
+          <w:szCs w:val="21"/>
+          <w:shd w:val="clear" w:color="auto" w:fill="FFFFFF"/>
+        </w:rPr>
+        <w:t>图 4</w:t>
+      </w:r>
+      <w:r>
+        <w:rPr>
+          <w:rFonts w:asciiTheme="minorEastAsia" w:hAnsiTheme="minorEastAsia" w:cs="Arial"/>
+          <w:szCs w:val="21"/>
+          <w:shd w:val="clear" w:color="auto" w:fill="FFFFFF"/>
+        </w:rPr>
+        <w:t>.2.</w:t>
+      </w:r>
+      <w:r>
+        <w:rPr>
+          <w:rFonts w:asciiTheme="minorEastAsia" w:hAnsiTheme="minorEastAsia" w:cs="Arial"/>
+          <w:szCs w:val="21"/>
+          <w:shd w:val="clear" w:color="auto" w:fill="FFFFFF"/>
+        </w:rPr>
+        <w:t>4</w:t>
+      </w:r>
+      <w:r>
+        <w:rPr>
+          <w:rFonts w:asciiTheme="minorEastAsia" w:hAnsiTheme="minorEastAsia" w:cs="Arial"/>
+          <w:szCs w:val="21"/>
+          <w:shd w:val="clear" w:color="auto" w:fill="FFFFFF"/>
+        </w:rPr>
+        <w:t xml:space="preserve"> </w:t>
+      </w:r>
+      <w:r>
+        <w:rPr>
+          <w:rFonts w:asciiTheme="minorEastAsia" w:hAnsiTheme="minorEastAsia" w:cs="Arial" w:hint="eastAsia"/>
+          <w:szCs w:val="21"/>
+          <w:shd w:val="clear" w:color="auto" w:fill="FFFFFF"/>
+        </w:rPr>
+        <w:t>箱型图结构图</w:t>
+      </w:r>
+    </w:p>
+    <w:p>
+      <w:pPr>
+        <w:spacing w:line="400" w:lineRule="exact"/>
+        <w:rPr>
+          <w:rFonts w:asciiTheme="minorEastAsia" w:hAnsiTheme="minorEastAsia" w:cs="Times New Roman"/>
+          <w:sz w:val="24"/>
+          <w:szCs w:val="24"/>
+        </w:rPr>
+      </w:pPr>
+    </w:p>
+    <w:p>
+      <w:pPr>
+        <w:spacing w:line="400" w:lineRule="exact"/>
+        <w:rPr>
+          <w:rFonts w:asciiTheme="minorEastAsia" w:hAnsiTheme="minorEastAsia" w:cs="Times New Roman"/>
+          <w:sz w:val="24"/>
+          <w:szCs w:val="24"/>
+        </w:rPr>
+      </w:pPr>
+    </w:p>
+    <w:p>
+      <w:pPr>
+        <w:spacing w:line="400" w:lineRule="exact"/>
+        <w:rPr>
+          <w:rFonts w:asciiTheme="minorEastAsia" w:hAnsiTheme="minorEastAsia" w:cs="Times New Roman"/>
+          <w:sz w:val="24"/>
+          <w:szCs w:val="24"/>
+        </w:rPr>
+      </w:pPr>
+    </w:p>
+    <w:p>
+      <w:pPr>
+        <w:spacing w:line="400" w:lineRule="exact"/>
+        <w:rPr>
+          <w:rFonts w:asciiTheme="minorEastAsia" w:hAnsiTheme="minorEastAsia" w:cs="Times New Roman"/>
+          <w:sz w:val="24"/>
+          <w:szCs w:val="24"/>
+        </w:rPr>
+      </w:pPr>
+    </w:p>
+    <w:p>
+      <w:pPr>
+        <w:spacing w:line="400" w:lineRule="exact"/>
+        <w:rPr>
+          <w:rFonts w:asciiTheme="minorEastAsia" w:hAnsiTheme="minorEastAsia" w:cs="Times New Roman"/>
+          <w:sz w:val="24"/>
+          <w:szCs w:val="24"/>
+        </w:rPr>
+      </w:pPr>
+    </w:p>
+    <w:p>
+      <w:pPr>
+        <w:spacing w:line="400" w:lineRule="exact"/>
+        <w:rPr>
+          <w:rFonts w:asciiTheme="minorEastAsia" w:hAnsiTheme="minorEastAsia" w:cs="Times New Roman"/>
+          <w:sz w:val="24"/>
+          <w:szCs w:val="24"/>
+        </w:rPr>
+      </w:pPr>
+    </w:p>
+    <w:p>
+      <w:pPr>
+        <w:spacing w:line="400" w:lineRule="exact"/>
+        <w:rPr>
+          <w:rFonts w:asciiTheme="minorEastAsia" w:hAnsiTheme="minorEastAsia" w:cs="Times New Roman"/>
+          <w:sz w:val="24"/>
+          <w:szCs w:val="24"/>
+        </w:rPr>
+      </w:pPr>
+    </w:p>
+    <w:p>
+      <w:pPr>
+        <w:spacing w:line="400" w:lineRule="exact"/>
+        <w:rPr>
+          <w:rFonts w:asciiTheme="minorEastAsia" w:hAnsiTheme="minorEastAsia" w:cs="Times New Roman"/>
+          <w:sz w:val="24"/>
+          <w:szCs w:val="24"/>
+        </w:rPr>
+      </w:pPr>
+    </w:p>
+    <w:p>
+      <w:pPr>
+        <w:spacing w:line="400" w:lineRule="exact"/>
+        <w:rPr>
+          <w:rFonts w:asciiTheme="minorEastAsia" w:hAnsiTheme="minorEastAsia" w:cs="Times New Roman"/>
+          <w:sz w:val="24"/>
+          <w:szCs w:val="24"/>
+        </w:rPr>
+      </w:pPr>
+    </w:p>
+    <w:p>
+      <w:pPr>
+        <w:spacing w:line="400" w:lineRule="exact"/>
+        <w:rPr>
+          <w:rFonts w:asciiTheme="minorEastAsia" w:hAnsiTheme="minorEastAsia" w:cs="Times New Roman"/>
+          <w:sz w:val="24"/>
+          <w:szCs w:val="24"/>
+        </w:rPr>
+      </w:pPr>
+    </w:p>
+    <w:p>
+      <w:pPr>
+        <w:spacing w:line="400" w:lineRule="exact"/>
+        <w:rPr>
+          <w:rFonts w:asciiTheme="minorEastAsia" w:hAnsiTheme="minorEastAsia" w:cs="Times New Roman"/>
+          <w:sz w:val="24"/>
+          <w:szCs w:val="24"/>
+        </w:rPr>
+      </w:pPr>
+    </w:p>
+    <w:p>
+      <w:pPr>
+        <w:spacing w:line="400" w:lineRule="exact"/>
+        <w:rPr>
+          <w:rFonts w:asciiTheme="minorEastAsia" w:hAnsiTheme="minorEastAsia" w:cs="Times New Roman"/>
+          <w:sz w:val="24"/>
+          <w:szCs w:val="24"/>
+        </w:rPr>
+      </w:pPr>
+    </w:p>
+    <w:p>
+      <w:pPr>
+        <w:spacing w:line="400" w:lineRule="exact"/>
+        <w:rPr>
+          <w:rFonts w:asciiTheme="minorEastAsia" w:hAnsiTheme="minorEastAsia" w:cs="Times New Roman"/>
+          <w:sz w:val="24"/>
+          <w:szCs w:val="24"/>
+        </w:rPr>
+      </w:pPr>
+    </w:p>
+    <w:p>
+      <w:pPr>
+        <w:spacing w:line="400" w:lineRule="exact"/>
+        <w:rPr>
+          <w:rFonts w:asciiTheme="minorEastAsia" w:hAnsiTheme="minorEastAsia" w:cs="Times New Roman"/>
+          <w:sz w:val="24"/>
+          <w:szCs w:val="24"/>
+        </w:rPr>
+      </w:pPr>
+    </w:p>
+    <w:p>
+      <w:pPr>
+        <w:spacing w:line="400" w:lineRule="exact"/>
+        <w:rPr>
+          <w:rFonts w:asciiTheme="minorEastAsia" w:hAnsiTheme="minorEastAsia" w:cs="Times New Roman"/>
+          <w:sz w:val="24"/>
+          <w:szCs w:val="24"/>
+        </w:rPr>
+      </w:pPr>
+    </w:p>
+    <w:p>
+      <w:pPr>
+        <w:spacing w:line="400" w:lineRule="exact"/>
+        <w:rPr>
+          <w:rFonts w:asciiTheme="minorEastAsia" w:hAnsiTheme="minorEastAsia" w:cs="Times New Roman"/>
+          <w:sz w:val="24"/>
+          <w:szCs w:val="24"/>
+        </w:rPr>
+      </w:pPr>
+    </w:p>
+    <w:p>
+      <w:pPr>
+        <w:spacing w:line="400" w:lineRule="exact"/>
+        <w:rPr>
+          <w:rFonts w:asciiTheme="minorEastAsia" w:hAnsiTheme="minorEastAsia" w:cs="Times New Roman"/>
+          <w:sz w:val="24"/>
+          <w:szCs w:val="24"/>
+        </w:rPr>
+      </w:pPr>
+    </w:p>
+    <w:p>
+      <w:pPr>
+        <w:spacing w:line="400" w:lineRule="exact"/>
+        <w:rPr>
+          <w:rFonts w:asciiTheme="minorEastAsia" w:hAnsiTheme="minorEastAsia" w:cs="Times New Roman"/>
+          <w:sz w:val="24"/>
+          <w:szCs w:val="24"/>
+        </w:rPr>
+      </w:pPr>
+    </w:p>
+    <w:p>
+      <w:pPr>
+        <w:spacing w:line="400" w:lineRule="exact"/>
+        <w:rPr>
+          <w:rFonts w:asciiTheme="minorEastAsia" w:hAnsiTheme="minorEastAsia" w:cs="Times New Roman" w:hint="eastAsia"/>
+          <w:sz w:val="24"/>
+          <w:szCs w:val="24"/>
+        </w:rPr>
+      </w:pPr>
+    </w:p>
+    <w:p>
+      <w:pPr>
+        <w:outlineLvl w:val="2"/>
+        <w:rPr>
+          <w:rFonts w:ascii="黑体" w:eastAsia="黑体" w:hAnsi="黑体" w:cs="Times New Roman"/>
+          <w:b/>
+          <w:sz w:val="24"/>
+          <w:szCs w:val="24"/>
+        </w:rPr>
+      </w:pPr>
+      <w:bookmarkStart w:id="41" w:name="_Toc515030817"/>
+      <w:r>
+        <w:rPr>
+          <w:rFonts w:ascii="黑体" w:eastAsia="黑体" w:hAnsi="黑体" w:cs="Times New Roman" w:hint="eastAsia"/>
+          <w:b/>
+          <w:sz w:val="24"/>
+          <w:szCs w:val="24"/>
+        </w:rPr>
+        <w:lastRenderedPageBreak/>
+        <w:t>4</w:t>
+      </w:r>
+      <w:r>
+        <w:rPr>
+          <w:rFonts w:ascii="黑体" w:eastAsia="黑体" w:hAnsi="黑体" w:cs="Times New Roman"/>
+          <w:b/>
+          <w:sz w:val="24"/>
+          <w:szCs w:val="24"/>
+        </w:rPr>
+        <w:t xml:space="preserve">.2.2 </w:t>
+      </w:r>
+      <w:r>
+        <w:rPr>
+          <w:rFonts w:ascii="黑体" w:eastAsia="黑体" w:hAnsi="黑体" w:cs="Times New Roman" w:hint="eastAsia"/>
+          <w:b/>
+          <w:sz w:val="24"/>
+          <w:szCs w:val="24"/>
+        </w:rPr>
+        <w:t>数据可视化工具</w:t>
+      </w:r>
+      <w:r>
+        <w:rPr>
+          <w:rFonts w:ascii="黑体" w:eastAsia="黑体" w:hAnsi="黑体" w:cs="Times New Roman" w:hint="eastAsia"/>
+          <w:b/>
+          <w:sz w:val="24"/>
+          <w:szCs w:val="24"/>
+        </w:rPr>
+        <w:t>——Bizchar</w:t>
+      </w:r>
+      <w:r>
+        <w:rPr>
+          <w:rFonts w:ascii="黑体" w:eastAsia="黑体" w:hAnsi="黑体" w:cs="Times New Roman" w:hint="eastAsia"/>
+          <w:b/>
+          <w:sz w:val="24"/>
+          <w:szCs w:val="24"/>
+        </w:rPr>
+        <w:t>t</w:t>
+      </w:r>
+      <w:bookmarkEnd w:id="41"/>
+    </w:p>
+    <w:p>
+      <w:pPr>
+        <w:rPr>
+          <w:rFonts w:ascii="黑体" w:eastAsia="黑体" w:hAnsi="黑体" w:cs="Times New Roman"/>
+          <w:b/>
+          <w:sz w:val="24"/>
+          <w:szCs w:val="24"/>
+        </w:rPr>
+      </w:pPr>
+    </w:p>
+    <w:p>
+      <w:pPr>
+        <w:spacing w:line="400" w:lineRule="exact"/>
+        <w:rPr>
+          <w:rFonts w:ascii="Times New Roman" w:hAnsi="Times New Roman" w:cs="Times New Roman"/>
+          <w:sz w:val="24"/>
+          <w:szCs w:val="24"/>
+        </w:rPr>
+      </w:pPr>
+      <w:r>
+        <w:rPr>
+          <w:rFonts w:ascii="黑体" w:eastAsia="黑体" w:hAnsi="黑体" w:cs="Times New Roman"/>
+          <w:b/>
+          <w:sz w:val="24"/>
+          <w:szCs w:val="24"/>
+        </w:rPr>
+        <w:tab/>
+      </w:r>
+      <w:r>
+        <w:rPr>
+          <w:rFonts w:ascii="Times New Roman" w:hAnsi="Times New Roman" w:cs="Times New Roman"/>
+          <w:sz w:val="24"/>
+          <w:szCs w:val="24"/>
+        </w:rPr>
+        <w:t>Bizchart</w:t>
+      </w:r>
+      <w:r>
+        <w:rPr>
+          <w:rFonts w:ascii="Times New Roman" w:hAnsi="Times New Roman" w:cs="Times New Roman" w:hint="eastAsia"/>
+          <w:sz w:val="24"/>
+          <w:szCs w:val="24"/>
+        </w:rPr>
+        <w:t>是由阿里巴巴研发的基于</w:t>
+      </w:r>
+      <w:r>
+        <w:rPr>
+          <w:rFonts w:ascii="Times New Roman" w:hAnsi="Times New Roman" w:cs="Times New Roman" w:hint="eastAsia"/>
+          <w:sz w:val="24"/>
+          <w:szCs w:val="24"/>
+        </w:rPr>
+        <w:t>G</w:t>
+      </w:r>
+      <w:r>
+        <w:rPr>
+          <w:rFonts w:ascii="Times New Roman" w:hAnsi="Times New Roman" w:cs="Times New Roman"/>
+          <w:sz w:val="24"/>
+          <w:szCs w:val="24"/>
+        </w:rPr>
+        <w:t>2 R</w:t>
+      </w:r>
+      <w:r>
+        <w:rPr>
+          <w:rFonts w:ascii="Times New Roman" w:hAnsi="Times New Roman" w:cs="Times New Roman" w:hint="eastAsia"/>
+          <w:sz w:val="24"/>
+          <w:szCs w:val="24"/>
+        </w:rPr>
+        <w:t>eact</w:t>
+      </w:r>
+      <w:r>
+        <w:rPr>
+          <w:rFonts w:ascii="Times New Roman" w:hAnsi="Times New Roman" w:cs="Times New Roman" w:hint="eastAsia"/>
+          <w:sz w:val="24"/>
+          <w:szCs w:val="24"/>
+        </w:rPr>
+        <w:t>的开源图表库。</w:t>
+      </w:r>
+      <w:r>
+        <w:rPr>
+          <w:rFonts w:ascii="Times New Roman" w:hAnsi="Times New Roman" w:cs="Times New Roman" w:hint="eastAsia"/>
+          <w:sz w:val="24"/>
+          <w:szCs w:val="24"/>
+        </w:rPr>
+        <w:t>G</w:t>
+      </w:r>
+      <w:r>
+        <w:rPr>
+          <w:rFonts w:ascii="Times New Roman" w:hAnsi="Times New Roman" w:cs="Times New Roman"/>
+          <w:sz w:val="24"/>
+          <w:szCs w:val="24"/>
+        </w:rPr>
+        <w:t>2</w:t>
+      </w:r>
+      <w:r>
+        <w:rPr>
+          <w:rFonts w:ascii="Times New Roman" w:hAnsi="Times New Roman" w:cs="Times New Roman" w:hint="eastAsia"/>
+          <w:sz w:val="24"/>
+          <w:szCs w:val="24"/>
+        </w:rPr>
+        <w:t>是一套提供强大语义化图表的可视化解决方案，用户可以通过简单的语法组合和配置即可将数据表达的栩栩如生，大</w:t>
+      </w:r>
+      <w:r>
+        <w:rPr>
+          <w:rFonts w:asciiTheme="minorEastAsia" w:hAnsiTheme="minorEastAsia" w:cs="Times New Roman" w:hint="eastAsia"/>
+          <w:sz w:val="24"/>
+          <w:szCs w:val="24"/>
+        </w:rPr>
+        <w:t>大的提高了数据的解释能力，可让我们迅速发现其内在信息</w:t>
+      </w:r>
+      <w:r>
+        <w:rPr>
+          <w:rFonts w:ascii="Times New Roman" w:hAnsi="Times New Roman" w:cs="Times New Roman" w:hint="eastAsia"/>
+          <w:sz w:val="24"/>
+          <w:szCs w:val="24"/>
+        </w:rPr>
+        <w:t>。而</w:t>
+      </w:r>
+      <w:r>
+        <w:rPr>
+          <w:rFonts w:ascii="Times New Roman" w:hAnsi="Times New Roman" w:cs="Times New Roman" w:hint="eastAsia"/>
+          <w:sz w:val="24"/>
+          <w:szCs w:val="24"/>
+        </w:rPr>
+        <w:t>Bizchart</w:t>
+      </w:r>
+      <w:r>
+        <w:rPr>
+          <w:rFonts w:ascii="Times New Roman" w:hAnsi="Times New Roman" w:cs="Times New Roman" w:hint="eastAsia"/>
+          <w:sz w:val="24"/>
+          <w:szCs w:val="24"/>
+        </w:rPr>
+        <w:t>是针对</w:t>
+      </w:r>
+      <w:r>
+        <w:rPr>
+          <w:rFonts w:ascii="Times New Roman" w:hAnsi="Times New Roman" w:cs="Times New Roman"/>
+          <w:sz w:val="24"/>
+          <w:szCs w:val="24"/>
+        </w:rPr>
+        <w:t>R</w:t>
+      </w:r>
+      <w:r>
+        <w:rPr>
+          <w:rFonts w:ascii="Times New Roman" w:hAnsi="Times New Roman" w:cs="Times New Roman" w:hint="eastAsia"/>
+          <w:sz w:val="24"/>
+          <w:szCs w:val="24"/>
+        </w:rPr>
+        <w:t>eact</w:t>
+      </w:r>
+      <w:r>
+        <w:rPr>
+          <w:rFonts w:ascii="Times New Roman" w:hAnsi="Times New Roman" w:cs="Times New Roman" w:hint="eastAsia"/>
+          <w:sz w:val="24"/>
+          <w:szCs w:val="24"/>
+        </w:rPr>
+        <w:t>而进行版本封装</w:t>
+      </w:r>
+      <w:r>
+        <w:rPr>
+          <w:rFonts w:ascii="Times New Roman" w:hAnsi="Times New Roman" w:cs="Times New Roman" w:hint="eastAsia"/>
+          <w:sz w:val="24"/>
+          <w:szCs w:val="24"/>
+        </w:rPr>
+        <w:t>出</w:t>
+      </w:r>
+      <w:r>
+        <w:rPr>
+          <w:rFonts w:ascii="Times New Roman" w:hAnsi="Times New Roman" w:cs="Times New Roman" w:hint="eastAsia"/>
+          <w:sz w:val="24"/>
+          <w:szCs w:val="24"/>
+        </w:rPr>
+        <w:t>的</w:t>
+      </w:r>
+      <w:r>
+        <w:rPr>
+          <w:rFonts w:ascii="Times New Roman" w:hAnsi="Times New Roman" w:cs="Times New Roman" w:hint="eastAsia"/>
+          <w:sz w:val="24"/>
+          <w:szCs w:val="24"/>
+        </w:rPr>
+        <w:t>一套工具，其底层实现和</w:t>
+      </w:r>
+      <w:r>
+        <w:rPr>
+          <w:rFonts w:ascii="Times New Roman" w:hAnsi="Times New Roman" w:cs="Times New Roman" w:hint="eastAsia"/>
+          <w:sz w:val="24"/>
+          <w:szCs w:val="24"/>
+        </w:rPr>
+        <w:t>G</w:t>
+      </w:r>
+      <w:r>
+        <w:rPr>
+          <w:rFonts w:ascii="Times New Roman" w:hAnsi="Times New Roman" w:cs="Times New Roman"/>
+          <w:sz w:val="24"/>
+          <w:szCs w:val="24"/>
+        </w:rPr>
+        <w:t>2</w:t>
+      </w:r>
+      <w:r>
+        <w:rPr>
+          <w:rFonts w:ascii="Times New Roman" w:hAnsi="Times New Roman" w:cs="Times New Roman" w:hint="eastAsia"/>
+          <w:sz w:val="24"/>
+          <w:szCs w:val="24"/>
+        </w:rPr>
+        <w:t>相同，只是它的开发模式更加符合</w:t>
+      </w:r>
+      <w:r>
+        <w:rPr>
+          <w:rFonts w:ascii="Times New Roman" w:hAnsi="Times New Roman" w:cs="Times New Roman"/>
+          <w:sz w:val="24"/>
+          <w:szCs w:val="24"/>
+        </w:rPr>
+        <w:t>R</w:t>
+      </w:r>
+      <w:r>
+        <w:rPr>
+          <w:rFonts w:ascii="Times New Roman" w:hAnsi="Times New Roman" w:cs="Times New Roman" w:hint="eastAsia"/>
+          <w:sz w:val="24"/>
+          <w:szCs w:val="24"/>
+        </w:rPr>
+        <w:t>eact</w:t>
+      </w:r>
+      <w:r>
+        <w:rPr>
+          <w:rFonts w:ascii="Times New Roman" w:hAnsi="Times New Roman" w:cs="Times New Roman" w:hint="eastAsia"/>
+          <w:sz w:val="24"/>
+          <w:szCs w:val="24"/>
+        </w:rPr>
+        <w:t>技术栈的习惯，能让开发者使用</w:t>
+      </w:r>
+      <w:r>
+        <w:rPr>
+          <w:rFonts w:ascii="Times New Roman" w:hAnsi="Times New Roman" w:cs="Times New Roman" w:hint="eastAsia"/>
+          <w:sz w:val="24"/>
+          <w:szCs w:val="24"/>
+        </w:rPr>
+        <w:t>React</w:t>
+      </w:r>
+      <w:r>
+        <w:rPr>
+          <w:rFonts w:ascii="Times New Roman" w:hAnsi="Times New Roman" w:cs="Times New Roman" w:hint="eastAsia"/>
+          <w:sz w:val="24"/>
+          <w:szCs w:val="24"/>
+        </w:rPr>
+        <w:t>的开发思维使用该工具。</w:t>
+      </w:r>
+      <w:r>
+        <w:rPr>
+          <w:rFonts w:ascii="Times New Roman" w:hAnsi="Times New Roman" w:cs="Times New Roman" w:hint="eastAsia"/>
+          <w:sz w:val="24"/>
+          <w:szCs w:val="24"/>
+        </w:rPr>
+        <w:t>如下图为一个图表示例：</w:t>
+      </w:r>
+    </w:p>
+    <w:p>
+      <w:pPr>
+        <w:jc w:val="center"/>
+        <w:rPr>
+          <w:rFonts w:ascii="Times New Roman" w:hAnsi="Times New Roman" w:cs="Times New Roman"/>
+          <w:sz w:val="24"/>
+          <w:szCs w:val="24"/>
+        </w:rPr>
+      </w:pPr>
+      <w:r>
+        <w:drawing>
+          <wp:inline distT="0" distB="0" distL="0" distR="0" wp14:anchorId="2395D7B5" wp14:editId="545D1DAF">
+            <wp:extent cx="4023411" cy="2733459"/>
+            <wp:effectExtent l="0" t="0" r="0" b="0"/>
+            <wp:docPr id="6" name="图片 6"/>
+            <wp:cNvGraphicFramePr>
+              <a:graphicFrameLocks xmlns:a="http://schemas.openxmlformats.org/drawingml/2006/main" noChangeAspect="1"/>
+            </wp:cNvGraphicFramePr>
+            <a:graphic xmlns:a="http://schemas.openxmlformats.org/drawingml/2006/main">
+              <a:graphicData uri="http://schemas.openxmlformats.org/drawingml/2006/picture">
+                <pic:pic xmlns:pic="http://schemas.openxmlformats.org/drawingml/2006/picture">
+                  <pic:nvPicPr>
+                    <pic:cNvPr id="1" name=""/>
+                    <pic:cNvPicPr/>
+                  </pic:nvPicPr>
+                  <pic:blipFill>
+                    <a:blip r:embed="rId32"/>
+                    <a:stretch>
+                      <a:fillRect/>
+                    </a:stretch>
+                  </pic:blipFill>
+                  <pic:spPr>
+                    <a:xfrm>
+                      <a:off x="0" y="0"/>
                       <a:ext cx="4028438" cy="2736875"/>
                     </a:xfrm>
                     <a:prstGeom prst="rect">
@@ -28945,6 +29226,50 @@
     </w:p>
     <w:p>
       <w:pPr>
+        <w:jc w:val="center"/>
+        <w:rPr>
+          <w:rFonts w:ascii="Times New Roman" w:hAnsi="Times New Roman" w:cs="Times New Roman" w:hint="eastAsia"/>
+          <w:szCs w:val="21"/>
+        </w:rPr>
+      </w:pPr>
+      <w:r>
+        <w:rPr>
+          <w:rFonts w:ascii="Times New Roman" w:hAnsi="Times New Roman" w:cs="Times New Roman" w:hint="eastAsia"/>
+          <w:szCs w:val="21"/>
+        </w:rPr>
+        <w:t>图</w:t>
+      </w:r>
+      <w:r>
+        <w:rPr>
+          <w:rFonts w:ascii="Times New Roman" w:hAnsi="Times New Roman" w:cs="Times New Roman" w:hint="eastAsia"/>
+          <w:szCs w:val="21"/>
+        </w:rPr>
+        <w:t xml:space="preserve"> </w:t>
+      </w:r>
+      <w:r>
+        <w:rPr>
+          <w:rFonts w:ascii="Times New Roman" w:hAnsi="Times New Roman" w:cs="Times New Roman"/>
+          <w:szCs w:val="21"/>
+        </w:rPr>
+        <w:t>4.2.5 B</w:t>
+      </w:r>
+      <w:r>
+        <w:rPr>
+          <w:rFonts w:ascii="Times New Roman" w:hAnsi="Times New Roman" w:cs="Times New Roman" w:hint="eastAsia"/>
+          <w:szCs w:val="21"/>
+        </w:rPr>
+        <w:t>izchart</w:t>
+      </w:r>
+      <w:r>
+        <w:rPr>
+          <w:rFonts w:ascii="Times New Roman" w:hAnsi="Times New Roman" w:cs="Times New Roman" w:hint="eastAsia"/>
+          <w:szCs w:val="21"/>
+        </w:rPr>
+        <w:t>柱状图示例</w:t>
+      </w:r>
+    </w:p>
+    <w:p>
+      <w:pPr>
         <w:spacing w:line="400" w:lineRule="exact"/>
         <w:rPr>
           <w:rFonts w:ascii="Times New Roman" w:hAnsi="Times New Roman" w:cs="Times New Roman"/>
@@ -28982,7 +29307,23 @@
           <w:sz w:val="24"/>
           <w:szCs w:val="24"/>
         </w:rPr>
-        <w:t>组件一样进搭建</w:t>
+        <w:t>组件一样</w:t>
+      </w:r>
+      <w:r>
+        <w:rPr>
+          <w:rFonts w:asciiTheme="minorEastAsia" w:hAnsiTheme="minorEastAsia" w:cs="Times New Roman" w:hint="eastAsia"/>
+          <w:sz w:val="24"/>
+          <w:szCs w:val="24"/>
+        </w:rPr>
+        <w:t>进行</w:t>
+      </w:r>
+      <w:r>
+        <w:rPr>
+          <w:rFonts w:asciiTheme="minorEastAsia" w:hAnsiTheme="minorEastAsia" w:cs="Times New Roman" w:hint="eastAsia"/>
+          <w:sz w:val="24"/>
+          <w:szCs w:val="24"/>
+        </w:rPr>
+        <w:t>搭建</w:t>
       </w:r>
       <w:r>
         <w:rPr>
@@ -29461,6 +29802,27 @@
         <w:jc w:val="center"/>
         <w:rPr>
           <w:rFonts w:asciiTheme="minorEastAsia" w:hAnsiTheme="minorEastAsia" w:cs="Times New Roman"/>
+          <w:sz w:val="32"/>
+          <w:szCs w:val="32"/>
+        </w:rPr>
+      </w:pPr>
+    </w:p>
+    <w:p>
+      <w:pPr>
+        <w:rPr>
+          <w:rFonts w:asciiTheme="minorEastAsia" w:hAnsiTheme="minorEastAsia" w:cs="Times New Roman" w:hint="eastAsia"/>
+          <w:sz w:val="32"/>
+          <w:szCs w:val="32"/>
+        </w:rPr>
+      </w:pPr>
+      <w:bookmarkStart w:id="42" w:name="_GoBack"/>
+      <w:bookmarkEnd w:id="42"/>
+    </w:p>
+    <w:p>
+      <w:pPr>
+        <w:jc w:val="center"/>
+        <w:rPr>
+          <w:rFonts w:asciiTheme="minorEastAsia" w:hAnsiTheme="minorEastAsia" w:cs="Times New Roman" w:hint="eastAsia"/>
           <w:sz w:val="32"/>
           <w:szCs w:val="32"/>
         </w:rPr>
@@ -30317,64 +30679,72 @@
           <w:sz w:val="24"/>
           <w:szCs w:val="24"/>
         </w:rPr>
+        <w:t>的</w:t>
+      </w:r>
+      <w:r>
+        <w:rPr>
+          <w:rFonts w:asciiTheme="minorEastAsia" w:hAnsiTheme="minorEastAsia" w:cs="Times New Roman" w:hint="eastAsia"/>
+          <w:sz w:val="24"/>
+          <w:szCs w:val="24"/>
+        </w:rPr>
+        <w:t>应用</w:t>
+      </w:r>
+      <w:r>
+        <w:rPr>
+          <w:rFonts w:asciiTheme="minorEastAsia" w:hAnsiTheme="minorEastAsia" w:cs="Times New Roman" w:hint="eastAsia"/>
+          <w:sz w:val="24"/>
+          <w:szCs w:val="24"/>
+        </w:rPr>
+        <w:t>，因为在使用</w:t>
+      </w:r>
+      <w:r>
+        <w:rPr>
+          <w:rFonts w:ascii="Times New Roman" w:hAnsi="Times New Roman" w:cs="Times New Roman"/>
+          <w:sz w:val="24"/>
+          <w:szCs w:val="24"/>
+        </w:rPr>
+        <w:t>PageSpeed API</w:t>
+      </w:r>
+      <w:r>
+        <w:rPr>
+          <w:rFonts w:ascii="Times New Roman" w:hAnsi="Times New Roman" w:cs="Times New Roman" w:hint="eastAsia"/>
+          <w:sz w:val="24"/>
+          <w:szCs w:val="24"/>
+        </w:rPr>
+        <w:t>时也是远程服务器对网站进行访问后才进行性能分析的，而内网和本地应用远程服务器是访问不到的</w:t>
+      </w:r>
+      <w:r>
+        <w:rPr>
+          <w:rFonts w:asciiTheme="minorEastAsia" w:hAnsiTheme="minorEastAsia" w:cs="Times New Roman" w:hint="eastAsia"/>
+          <w:sz w:val="24"/>
+          <w:szCs w:val="24"/>
+        </w:rPr>
+        <w:t>。同时，系统本身</w:t>
+      </w:r>
+      <w:r>
+        <w:rPr>
+          <w:rFonts w:asciiTheme="minorEastAsia" w:hAnsiTheme="minorEastAsia" w:cs="Times New Roman" w:hint="eastAsia"/>
+          <w:sz w:val="24"/>
+          <w:szCs w:val="24"/>
+        </w:rPr>
+        <w:t>对</w:t>
+      </w:r>
+      <w:r>
+        <w:rPr>
+          <w:rFonts w:asciiTheme="minorEastAsia" w:hAnsiTheme="minorEastAsia" w:cs="Times New Roman" w:hint="eastAsia"/>
+          <w:sz w:val="24"/>
+          <w:szCs w:val="24"/>
+        </w:rPr>
+        <w:t>异</w:t>
+      </w:r>
+      <w:r>
+        <w:rPr>
+          <w:rFonts w:asciiTheme="minorEastAsia" w:hAnsiTheme="minorEastAsia" w:cs="Times New Roman" w:hint="eastAsia"/>
+          <w:sz w:val="24"/>
+          <w:szCs w:val="24"/>
+        </w:rPr>
         <w:lastRenderedPageBreak/>
-        <w:t>的</w:t>
-      </w:r>
-      <w:r>
-        <w:rPr>
-          <w:rFonts w:asciiTheme="minorEastAsia" w:hAnsiTheme="minorEastAsia" w:cs="Times New Roman" w:hint="eastAsia"/>
-          <w:sz w:val="24"/>
-          <w:szCs w:val="24"/>
-        </w:rPr>
-        <w:t>应用</w:t>
-      </w:r>
-      <w:r>
-        <w:rPr>
-          <w:rFonts w:asciiTheme="minorEastAsia" w:hAnsiTheme="minorEastAsia" w:cs="Times New Roman" w:hint="eastAsia"/>
-          <w:sz w:val="24"/>
-          <w:szCs w:val="24"/>
-        </w:rPr>
-        <w:t>，因为在使用</w:t>
-      </w:r>
-      <w:r>
-        <w:rPr>
-          <w:rFonts w:ascii="Times New Roman" w:hAnsi="Times New Roman" w:cs="Times New Roman"/>
-          <w:sz w:val="24"/>
-          <w:szCs w:val="24"/>
-        </w:rPr>
-        <w:t>PageSpeed API</w:t>
-      </w:r>
-      <w:r>
-        <w:rPr>
-          <w:rFonts w:ascii="Times New Roman" w:hAnsi="Times New Roman" w:cs="Times New Roman" w:hint="eastAsia"/>
-          <w:sz w:val="24"/>
-          <w:szCs w:val="24"/>
-        </w:rPr>
-        <w:t>时也是远程服务器对网站进行访问后才进行性能分析的，而内网和本地应用远程服务器是访问不到的</w:t>
-      </w:r>
-      <w:r>
-        <w:rPr>
-          <w:rFonts w:asciiTheme="minorEastAsia" w:hAnsiTheme="minorEastAsia" w:cs="Times New Roman" w:hint="eastAsia"/>
-          <w:sz w:val="24"/>
-          <w:szCs w:val="24"/>
-        </w:rPr>
-        <w:t>。同时，系统本身</w:t>
-      </w:r>
-      <w:r>
-        <w:rPr>
-          <w:rFonts w:asciiTheme="minorEastAsia" w:hAnsiTheme="minorEastAsia" w:cs="Times New Roman" w:hint="eastAsia"/>
-          <w:sz w:val="24"/>
-          <w:szCs w:val="24"/>
-        </w:rPr>
-        <w:t>对</w:t>
-      </w:r>
-      <w:r>
-        <w:rPr>
-          <w:rFonts w:asciiTheme="minorEastAsia" w:hAnsiTheme="minorEastAsia" w:cs="Times New Roman" w:hint="eastAsia"/>
-          <w:sz w:val="24"/>
-          <w:szCs w:val="24"/>
-        </w:rPr>
-        <w:t>异常的处理还不够完善</w:t>
+        <w:t>常的处理还不够完善</w:t>
       </w:r>
       <w:r>
         <w:rPr>
@@ -33795,7 +34165,7 @@
       </w:pPr>
     </w:p>
     <w:sectPr>
-      <w:headerReference w:type="default" r:id="rId32"/>
+      <w:headerReference w:type="default" r:id="rId33"/>
       <w:pgSz w:w="11906" w:h="16838"/>
       <w:pgMar w:top="1440" w:right="1800" w:bottom="1440" w:left="1800" w:header="851" w:footer="992" w:gutter="0"/>
       <w:pgNumType w:start="1"/>
@@ -35442,7 +35812,7 @@
 </file>
 
 <file path=customXml/itemProps1.xml><?xml version="1.0" encoding="utf-8"?>
-<ds:datastoreItem xmlns:ds="http://schemas.openxmlformats.org/officeDocument/2006/customXml" ds:itemID="{F505E32B-30C4-4880-9F00-19F90168462E}">
+<ds:datastoreItem xmlns:ds="http://schemas.openxmlformats.org/officeDocument/2006/customXml" ds:itemID="{B286C5A1-E4DC-4607-88D8-B458354E0AE7}">
   <ds:schemaRefs>
     <ds:schemaRef ds:uri="http://schemas.openxmlformats.org/officeDocument/2006/bibliography"/>
   </ds:schemaRefs>

</xml_diff>